<commit_message>
finishing task 1 dan lanjut ke task 2
</commit_message>
<xml_diff>
--- a/Laporan Elday.docx
+++ b/Laporan Elday.docx
@@ -3561,15 +3561,13 @@
           <w:rFonts w:ascii="Times New Roman" w:eastAsia="Times New Roman" w:hAnsi="Times New Roman" w:cs="Times New Roman"/>
           <w:sz w:val="24"/>
           <w:szCs w:val="24"/>
-          <w:highlight w:val="yellow"/>
-        </w:rPr>
-      </w:pPr>
-      <w:r>
-        <w:rPr>
-          <w:rFonts w:ascii="Times New Roman" w:eastAsia="Times New Roman" w:hAnsi="Times New Roman" w:cs="Times New Roman"/>
-          <w:sz w:val="24"/>
-          <w:szCs w:val="24"/>
-          <w:highlight w:val="yellow"/>
+        </w:rPr>
+      </w:pPr>
+      <w:r>
+        <w:rPr>
+          <w:rFonts w:ascii="Times New Roman" w:eastAsia="Times New Roman" w:hAnsi="Times New Roman" w:cs="Times New Roman"/>
+          <w:sz w:val="24"/>
+          <w:szCs w:val="24"/>
         </w:rPr>
         <w:t xml:space="preserve">Perhitungan </w:t>
       </w:r>
@@ -3580,7 +3578,6 @@
           <w:iCs/>
           <w:sz w:val="24"/>
           <w:szCs w:val="24"/>
-          <w:highlight w:val="yellow"/>
         </w:rPr>
         <w:t>gain control</w:t>
       </w:r>
@@ -3589,7 +3586,6 @@
           <w:rFonts w:ascii="Times New Roman" w:eastAsia="Times New Roman" w:hAnsi="Times New Roman" w:cs="Times New Roman"/>
           <w:sz w:val="24"/>
           <w:szCs w:val="24"/>
-          <w:highlight w:val="yellow"/>
         </w:rPr>
         <w:t xml:space="preserve"> (Kp dan Ki)</w:t>
       </w:r>
@@ -3689,6 +3685,7 @@
       <w:r>
         <w:rPr>
           <w:rFonts w:ascii="Times New Roman" w:eastAsia="Times New Roman" w:hAnsi="Times New Roman" w:cs="Times New Roman"/>
+          <w:noProof/>
           <w:sz w:val="24"/>
           <w:szCs w:val="24"/>
           <w:lang w:val="de-DE"/>
@@ -3746,6 +3743,7 @@
       <w:r>
         <w:rPr>
           <w:rFonts w:ascii="Times New Roman" w:eastAsia="Times New Roman" w:hAnsi="Times New Roman" w:cs="Times New Roman"/>
+          <w:noProof/>
           <w:sz w:val="24"/>
           <w:szCs w:val="24"/>
           <w:lang w:val="de-DE"/>
@@ -4058,6 +4056,7 @@
       <w:r>
         <w:rPr>
           <w:rFonts w:ascii="Times New Roman" w:eastAsia="Times New Roman" w:hAnsi="Times New Roman" w:cs="Times New Roman"/>
+          <w:noProof/>
           <w:sz w:val="24"/>
           <w:szCs w:val="24"/>
           <w:lang w:val="de-DE"/>
@@ -5471,7 +5470,7 @@
     </w:p>
     <w:p>
       <w:pPr>
-        <w:spacing w:line="360" w:lineRule="auto"/>
+        <w:spacing w:after="240" w:line="360" w:lineRule="auto"/>
         <w:jc w:val="center"/>
         <w:rPr>
           <w:rFonts w:ascii="Times New Roman" w:eastAsia="Times New Roman" w:hAnsi="Times New Roman" w:cs="Times New Roman"/>
@@ -5485,13 +5484,983 @@
         <w:rPr>
           <w:rFonts w:ascii="Times New Roman" w:eastAsia="Times New Roman" w:hAnsi="Times New Roman" w:cs="Times New Roman"/>
           <w:b/>
+          <w:i/>
+          <w:iCs/>
           <w:sz w:val="28"/>
           <w:szCs w:val="28"/>
           <w:lang w:val="en-US"/>
         </w:rPr>
         <w:lastRenderedPageBreak/>
-        <w:t>TASK 2: PV GRID-CONNECTED TO INVERTER SYSTEM</w:t>
-      </w:r>
+        <w:t>TASK</w:t>
+      </w:r>
+      <w:r>
+        <w:rPr>
+          <w:rFonts w:ascii="Times New Roman" w:eastAsia="Times New Roman" w:hAnsi="Times New Roman" w:cs="Times New Roman"/>
+          <w:b/>
+          <w:sz w:val="28"/>
+          <w:szCs w:val="28"/>
+          <w:lang w:val="en-US"/>
+        </w:rPr>
+        <w:t xml:space="preserve"> 2: </w:t>
+      </w:r>
+      <w:r>
+        <w:rPr>
+          <w:rFonts w:ascii="Times New Roman" w:eastAsia="Times New Roman" w:hAnsi="Times New Roman" w:cs="Times New Roman"/>
+          <w:b/>
+          <w:i/>
+          <w:iCs/>
+          <w:sz w:val="28"/>
+          <w:szCs w:val="28"/>
+          <w:lang w:val="en-US"/>
+        </w:rPr>
+        <w:t>PV GRID-CONNECTED TO INVERTER SYSTEM</w:t>
+      </w:r>
+    </w:p>
+    <w:p>
+      <w:pPr>
+        <w:pStyle w:val="ListParagraph"/>
+        <w:numPr>
+          <w:ilvl w:val="3"/>
+          <w:numId w:val="10"/>
+        </w:numPr>
+        <w:spacing w:after="240" w:line="360" w:lineRule="auto"/>
+        <w:ind w:left="360"/>
+        <w:rPr>
+          <w:rFonts w:ascii="Times New Roman" w:eastAsia="Times New Roman" w:hAnsi="Times New Roman" w:cs="Times New Roman"/>
+          <w:bCs/>
+          <w:sz w:val="24"/>
+          <w:szCs w:val="24"/>
+          <w:lang w:val="en-US"/>
+        </w:rPr>
+      </w:pPr>
+      <w:proofErr w:type="spellStart"/>
+      <w:r>
+        <w:rPr>
+          <w:rFonts w:ascii="Times New Roman" w:eastAsia="Times New Roman" w:hAnsi="Times New Roman" w:cs="Times New Roman"/>
+          <w:bCs/>
+          <w:sz w:val="24"/>
+          <w:szCs w:val="24"/>
+          <w:lang w:val="en-US"/>
+        </w:rPr>
+        <w:t>Spesifikasi</w:t>
+      </w:r>
+      <w:proofErr w:type="spellEnd"/>
+      <w:r>
+        <w:rPr>
+          <w:rFonts w:ascii="Times New Roman" w:eastAsia="Times New Roman" w:hAnsi="Times New Roman" w:cs="Times New Roman"/>
+          <w:bCs/>
+          <w:sz w:val="24"/>
+          <w:szCs w:val="24"/>
+          <w:lang w:val="en-US"/>
+        </w:rPr>
+        <w:t xml:space="preserve"> </w:t>
+      </w:r>
+      <w:proofErr w:type="spellStart"/>
+      <w:r>
+        <w:rPr>
+          <w:rFonts w:ascii="Times New Roman" w:eastAsia="Times New Roman" w:hAnsi="Times New Roman" w:cs="Times New Roman"/>
+          <w:bCs/>
+          <w:sz w:val="24"/>
+          <w:szCs w:val="24"/>
+          <w:lang w:val="en-US"/>
+        </w:rPr>
+        <w:t>konfigurasi</w:t>
+      </w:r>
+      <w:proofErr w:type="spellEnd"/>
+      <w:r>
+        <w:rPr>
+          <w:rFonts w:ascii="Times New Roman" w:eastAsia="Times New Roman" w:hAnsi="Times New Roman" w:cs="Times New Roman"/>
+          <w:bCs/>
+          <w:sz w:val="24"/>
+          <w:szCs w:val="24"/>
+          <w:lang w:val="en-US"/>
+        </w:rPr>
+        <w:t xml:space="preserve"> PV </w:t>
+      </w:r>
+      <w:r>
+        <w:rPr>
+          <w:rFonts w:ascii="Times New Roman" w:eastAsia="Times New Roman" w:hAnsi="Times New Roman" w:cs="Times New Roman"/>
+          <w:bCs/>
+          <w:i/>
+          <w:iCs/>
+          <w:sz w:val="24"/>
+          <w:szCs w:val="24"/>
+          <w:lang w:val="en-US"/>
+        </w:rPr>
+        <w:t>array</w:t>
+      </w:r>
+    </w:p>
+    <w:p>
+      <w:pPr>
+        <w:pStyle w:val="ListParagraph"/>
+        <w:spacing w:after="240" w:line="360" w:lineRule="auto"/>
+        <w:ind w:left="360"/>
+        <w:rPr>
+          <w:rFonts w:ascii="Times New Roman" w:eastAsia="Times New Roman" w:hAnsi="Times New Roman" w:cs="Times New Roman"/>
+          <w:bCs/>
+          <w:sz w:val="24"/>
+          <w:szCs w:val="24"/>
+          <w:lang w:val="en-US"/>
+        </w:rPr>
+      </w:pPr>
+      <w:r>
+        <w:rPr>
+          <w:rFonts w:ascii="Times New Roman" w:eastAsia="Times New Roman" w:hAnsi="Times New Roman" w:cs="Times New Roman"/>
+          <w:bCs/>
+          <w:i/>
+          <w:iCs/>
+          <w:sz w:val="24"/>
+          <w:szCs w:val="24"/>
+          <w:lang w:val="en-US"/>
+        </w:rPr>
+        <w:t>Module voltage</w:t>
+      </w:r>
+      <w:r>
+        <w:rPr>
+          <w:rFonts w:ascii="Times New Roman" w:eastAsia="Times New Roman" w:hAnsi="Times New Roman" w:cs="Times New Roman"/>
+          <w:bCs/>
+          <w:sz w:val="24"/>
+          <w:szCs w:val="24"/>
+          <w:lang w:val="en-US"/>
+        </w:rPr>
+        <w:t xml:space="preserve"> =</w:t>
+      </w:r>
+    </w:p>
+    <w:p>
+      <w:pPr>
+        <w:pStyle w:val="ListParagraph"/>
+        <w:spacing w:after="240" w:line="360" w:lineRule="auto"/>
+        <w:ind w:left="360"/>
+        <w:rPr>
+          <w:rFonts w:ascii="Times New Roman" w:eastAsia="Times New Roman" w:hAnsi="Times New Roman" w:cs="Times New Roman"/>
+          <w:bCs/>
+          <w:sz w:val="24"/>
+          <w:szCs w:val="24"/>
+          <w:lang w:val="en-US"/>
+        </w:rPr>
+      </w:pPr>
+      <w:r>
+        <w:rPr>
+          <w:rFonts w:ascii="Times New Roman" w:eastAsia="Times New Roman" w:hAnsi="Times New Roman" w:cs="Times New Roman"/>
+          <w:bCs/>
+          <w:i/>
+          <w:iCs/>
+          <w:sz w:val="24"/>
+          <w:szCs w:val="24"/>
+          <w:lang w:val="en-US"/>
+        </w:rPr>
+        <w:t xml:space="preserve">Module current </w:t>
+      </w:r>
+      <w:r>
+        <w:rPr>
+          <w:rFonts w:ascii="Times New Roman" w:eastAsia="Times New Roman" w:hAnsi="Times New Roman" w:cs="Times New Roman"/>
+          <w:bCs/>
+          <w:sz w:val="24"/>
+          <w:szCs w:val="24"/>
+          <w:lang w:val="en-US"/>
+        </w:rPr>
+        <w:t>=</w:t>
+      </w:r>
+    </w:p>
+    <w:p>
+      <w:pPr>
+        <w:pStyle w:val="ListParagraph"/>
+        <w:spacing w:after="240" w:line="360" w:lineRule="auto"/>
+        <w:ind w:left="360"/>
+        <w:rPr>
+          <w:rFonts w:ascii="Times New Roman" w:eastAsia="Times New Roman" w:hAnsi="Times New Roman" w:cs="Times New Roman"/>
+          <w:bCs/>
+          <w:sz w:val="24"/>
+          <w:szCs w:val="24"/>
+          <w:lang w:val="en-US"/>
+        </w:rPr>
+      </w:pPr>
+      <w:proofErr w:type="spellStart"/>
+      <w:r>
+        <w:rPr>
+          <w:rFonts w:ascii="Times New Roman" w:eastAsia="Times New Roman" w:hAnsi="Times New Roman" w:cs="Times New Roman"/>
+          <w:bCs/>
+          <w:sz w:val="24"/>
+          <w:szCs w:val="24"/>
+          <w:lang w:val="en-US"/>
+        </w:rPr>
+        <w:t>Susunan</w:t>
+      </w:r>
+      <w:proofErr w:type="spellEnd"/>
+      <w:r>
+        <w:rPr>
+          <w:rFonts w:ascii="Times New Roman" w:eastAsia="Times New Roman" w:hAnsi="Times New Roman" w:cs="Times New Roman"/>
+          <w:bCs/>
+          <w:sz w:val="24"/>
+          <w:szCs w:val="24"/>
+          <w:lang w:val="en-US"/>
+        </w:rPr>
+        <w:t xml:space="preserve"> </w:t>
+      </w:r>
+      <w:proofErr w:type="spellStart"/>
+      <w:r>
+        <w:rPr>
+          <w:rFonts w:ascii="Times New Roman" w:eastAsia="Times New Roman" w:hAnsi="Times New Roman" w:cs="Times New Roman"/>
+          <w:bCs/>
+          <w:sz w:val="24"/>
+          <w:szCs w:val="24"/>
+          <w:lang w:val="en-US"/>
+        </w:rPr>
+        <w:t>modul</w:t>
+      </w:r>
+      <w:proofErr w:type="spellEnd"/>
+      <w:r>
+        <w:rPr>
+          <w:rFonts w:ascii="Times New Roman" w:eastAsia="Times New Roman" w:hAnsi="Times New Roman" w:cs="Times New Roman"/>
+          <w:bCs/>
+          <w:sz w:val="24"/>
+          <w:szCs w:val="24"/>
+          <w:lang w:val="en-US"/>
+        </w:rPr>
+        <w:t xml:space="preserve"> PV =</w:t>
+      </w:r>
+    </w:p>
+    <w:p>
+      <w:pPr>
+        <w:pStyle w:val="ListParagraph"/>
+        <w:spacing w:after="240" w:line="360" w:lineRule="auto"/>
+        <w:ind w:left="360"/>
+        <w:rPr>
+          <w:rFonts w:ascii="Times New Roman" w:eastAsia="Times New Roman" w:hAnsi="Times New Roman" w:cs="Times New Roman"/>
+          <w:bCs/>
+          <w:sz w:val="24"/>
+          <w:szCs w:val="24"/>
+          <w:lang w:val="en-US"/>
+        </w:rPr>
+      </w:pPr>
+    </w:p>
+    <w:p>
+      <w:pPr>
+        <w:pStyle w:val="ListParagraph"/>
+        <w:numPr>
+          <w:ilvl w:val="3"/>
+          <w:numId w:val="10"/>
+        </w:numPr>
+        <w:spacing w:after="240" w:line="360" w:lineRule="auto"/>
+        <w:ind w:left="360"/>
+        <w:rPr>
+          <w:rFonts w:ascii="Times New Roman" w:eastAsia="Times New Roman" w:hAnsi="Times New Roman" w:cs="Times New Roman"/>
+          <w:bCs/>
+          <w:sz w:val="24"/>
+          <w:szCs w:val="24"/>
+          <w:lang w:val="de-DE"/>
+        </w:rPr>
+      </w:pPr>
+      <w:r>
+        <w:rPr>
+          <w:rFonts w:ascii="Times New Roman" w:eastAsia="Times New Roman" w:hAnsi="Times New Roman" w:cs="Times New Roman"/>
+          <w:bCs/>
+          <w:sz w:val="24"/>
+          <w:szCs w:val="24"/>
+          <w:lang w:val="de-DE"/>
+        </w:rPr>
+        <w:t>Mencari konfigurasi PV modul (</w:t>
+      </w:r>
+      <w:r>
+        <w:rPr>
+          <w:rFonts w:ascii="Times New Roman" w:eastAsia="Times New Roman" w:hAnsi="Times New Roman" w:cs="Times New Roman"/>
+          <w:bCs/>
+          <w:sz w:val="24"/>
+          <w:szCs w:val="24"/>
+          <w:lang w:val="de-DE"/>
+        </w:rPr>
+        <w:t xml:space="preserve">rating </w:t>
+      </w:r>
+      <w:r>
+        <w:rPr>
+          <w:rFonts w:ascii="Times New Roman" w:eastAsia="Times New Roman" w:hAnsi="Times New Roman" w:cs="Times New Roman"/>
+          <w:bCs/>
+          <w:sz w:val="24"/>
+          <w:szCs w:val="24"/>
+          <w:lang w:val="de-DE"/>
+        </w:rPr>
+        <w:t>tegangan dan aru</w:t>
+      </w:r>
+      <w:r>
+        <w:rPr>
+          <w:rFonts w:ascii="Times New Roman" w:eastAsia="Times New Roman" w:hAnsi="Times New Roman" w:cs="Times New Roman"/>
+          <w:bCs/>
+          <w:sz w:val="24"/>
+          <w:szCs w:val="24"/>
+          <w:lang w:val="de-DE"/>
+        </w:rPr>
+        <w:t>s)</w:t>
+      </w:r>
+    </w:p>
+    <w:p>
+      <w:pPr>
+        <w:pStyle w:val="ListParagraph"/>
+        <w:spacing w:after="240" w:line="360" w:lineRule="auto"/>
+        <w:ind w:left="360"/>
+        <w:rPr>
+          <w:rFonts w:ascii="Times New Roman" w:eastAsia="Times New Roman" w:hAnsi="Times New Roman" w:cs="Times New Roman"/>
+          <w:bCs/>
+          <w:sz w:val="24"/>
+          <w:szCs w:val="24"/>
+          <w:lang w:val="de-DE"/>
+        </w:rPr>
+      </w:pPr>
+    </w:p>
+    <w:p>
+      <w:pPr>
+        <w:pStyle w:val="ListParagraph"/>
+        <w:numPr>
+          <w:ilvl w:val="3"/>
+          <w:numId w:val="10"/>
+        </w:numPr>
+        <w:spacing w:after="240" w:line="360" w:lineRule="auto"/>
+        <w:ind w:left="360"/>
+        <w:rPr>
+          <w:rFonts w:ascii="Times New Roman" w:eastAsia="Times New Roman" w:hAnsi="Times New Roman" w:cs="Times New Roman"/>
+          <w:bCs/>
+          <w:sz w:val="24"/>
+          <w:szCs w:val="24"/>
+          <w:lang w:val="de-DE"/>
+        </w:rPr>
+      </w:pPr>
+      <w:r>
+        <w:rPr>
+          <w:rFonts w:ascii="Times New Roman" w:eastAsia="Times New Roman" w:hAnsi="Times New Roman" w:cs="Times New Roman"/>
+          <w:bCs/>
+          <w:sz w:val="24"/>
+          <w:szCs w:val="24"/>
+          <w:lang w:val="de-DE"/>
+        </w:rPr>
+        <w:t>Spesifikasi inverter dan alasan/referensi</w:t>
+      </w:r>
+    </w:p>
+    <w:p>
+      <w:pPr>
+        <w:pStyle w:val="ListParagraph"/>
+        <w:spacing w:after="240" w:line="360" w:lineRule="auto"/>
+        <w:ind w:left="360"/>
+        <w:rPr>
+          <w:rFonts w:ascii="Times New Roman" w:eastAsia="Times New Roman" w:hAnsi="Times New Roman" w:cs="Times New Roman"/>
+          <w:bCs/>
+          <w:sz w:val="24"/>
+          <w:szCs w:val="24"/>
+          <w:lang w:val="en-US"/>
+        </w:rPr>
+      </w:pPr>
+      <w:r>
+        <w:rPr>
+          <w:rFonts w:ascii="Times New Roman" w:eastAsia="Times New Roman" w:hAnsi="Times New Roman" w:cs="Times New Roman"/>
+          <w:bCs/>
+          <w:i/>
+          <w:iCs/>
+          <w:sz w:val="24"/>
+          <w:szCs w:val="24"/>
+          <w:lang w:val="en-US"/>
+        </w:rPr>
+        <w:t xml:space="preserve">DC-link voltage </w:t>
+      </w:r>
+      <w:r>
+        <w:rPr>
+          <w:rFonts w:ascii="Times New Roman" w:eastAsia="Times New Roman" w:hAnsi="Times New Roman" w:cs="Times New Roman"/>
+          <w:bCs/>
+          <w:i/>
+          <w:iCs/>
+          <w:sz w:val="24"/>
+          <w:szCs w:val="24"/>
+          <w:lang w:val="en-US"/>
+        </w:rPr>
+        <w:tab/>
+      </w:r>
+      <w:r>
+        <w:rPr>
+          <w:rFonts w:ascii="Times New Roman" w:eastAsia="Times New Roman" w:hAnsi="Times New Roman" w:cs="Times New Roman"/>
+          <w:bCs/>
+          <w:i/>
+          <w:iCs/>
+          <w:sz w:val="24"/>
+          <w:szCs w:val="24"/>
+          <w:lang w:val="en-US"/>
+        </w:rPr>
+        <w:tab/>
+      </w:r>
+      <w:r>
+        <w:rPr>
+          <w:rFonts w:ascii="Times New Roman" w:eastAsia="Times New Roman" w:hAnsi="Times New Roman" w:cs="Times New Roman"/>
+          <w:bCs/>
+          <w:i/>
+          <w:iCs/>
+          <w:sz w:val="24"/>
+          <w:szCs w:val="24"/>
+          <w:lang w:val="en-US"/>
+        </w:rPr>
+        <w:t>=</w:t>
+      </w:r>
+    </w:p>
+    <w:p>
+      <w:pPr>
+        <w:pStyle w:val="ListParagraph"/>
+        <w:spacing w:after="240" w:line="360" w:lineRule="auto"/>
+        <w:ind w:left="360"/>
+        <w:rPr>
+          <w:rFonts w:ascii="Times New Roman" w:eastAsia="Times New Roman" w:hAnsi="Times New Roman" w:cs="Times New Roman"/>
+          <w:bCs/>
+          <w:sz w:val="24"/>
+          <w:szCs w:val="24"/>
+          <w:lang w:val="en-US"/>
+        </w:rPr>
+      </w:pPr>
+      <w:r>
+        <w:rPr>
+          <w:rFonts w:ascii="Times New Roman" w:eastAsia="Times New Roman" w:hAnsi="Times New Roman" w:cs="Times New Roman"/>
+          <w:bCs/>
+          <w:i/>
+          <w:iCs/>
+          <w:sz w:val="24"/>
+          <w:szCs w:val="24"/>
+          <w:lang w:val="en-US"/>
+        </w:rPr>
+        <w:t xml:space="preserve">AC output voltage </w:t>
+      </w:r>
+      <w:r>
+        <w:rPr>
+          <w:rFonts w:ascii="Times New Roman" w:eastAsia="Times New Roman" w:hAnsi="Times New Roman" w:cs="Times New Roman"/>
+          <w:bCs/>
+          <w:i/>
+          <w:iCs/>
+          <w:sz w:val="24"/>
+          <w:szCs w:val="24"/>
+          <w:lang w:val="en-US"/>
+        </w:rPr>
+        <w:tab/>
+      </w:r>
+      <w:r>
+        <w:rPr>
+          <w:rFonts w:ascii="Times New Roman" w:eastAsia="Times New Roman" w:hAnsi="Times New Roman" w:cs="Times New Roman"/>
+          <w:bCs/>
+          <w:i/>
+          <w:iCs/>
+          <w:sz w:val="24"/>
+          <w:szCs w:val="24"/>
+          <w:lang w:val="en-US"/>
+        </w:rPr>
+        <w:t>=</w:t>
+      </w:r>
+    </w:p>
+    <w:p>
+      <w:pPr>
+        <w:pStyle w:val="ListParagraph"/>
+        <w:spacing w:after="240" w:line="360" w:lineRule="auto"/>
+        <w:ind w:left="360"/>
+        <w:rPr>
+          <w:rFonts w:ascii="Times New Roman" w:eastAsia="Times New Roman" w:hAnsi="Times New Roman" w:cs="Times New Roman"/>
+          <w:bCs/>
+          <w:sz w:val="24"/>
+          <w:szCs w:val="24"/>
+          <w:lang w:val="en-US"/>
+        </w:rPr>
+      </w:pPr>
+      <w:r>
+        <w:rPr>
+          <w:rFonts w:ascii="Times New Roman" w:eastAsia="Times New Roman" w:hAnsi="Times New Roman" w:cs="Times New Roman"/>
+          <w:bCs/>
+          <w:i/>
+          <w:iCs/>
+          <w:sz w:val="24"/>
+          <w:szCs w:val="24"/>
+          <w:lang w:val="en-US"/>
+        </w:rPr>
+        <w:t xml:space="preserve">Power rating </w:t>
+      </w:r>
+      <w:r>
+        <w:rPr>
+          <w:rFonts w:ascii="Times New Roman" w:eastAsia="Times New Roman" w:hAnsi="Times New Roman" w:cs="Times New Roman"/>
+          <w:bCs/>
+          <w:i/>
+          <w:iCs/>
+          <w:sz w:val="24"/>
+          <w:szCs w:val="24"/>
+          <w:lang w:val="en-US"/>
+        </w:rPr>
+        <w:tab/>
+      </w:r>
+      <w:r>
+        <w:rPr>
+          <w:rFonts w:ascii="Times New Roman" w:eastAsia="Times New Roman" w:hAnsi="Times New Roman" w:cs="Times New Roman"/>
+          <w:bCs/>
+          <w:i/>
+          <w:iCs/>
+          <w:sz w:val="24"/>
+          <w:szCs w:val="24"/>
+          <w:lang w:val="en-US"/>
+        </w:rPr>
+        <w:tab/>
+      </w:r>
+      <w:r>
+        <w:rPr>
+          <w:rFonts w:ascii="Times New Roman" w:eastAsia="Times New Roman" w:hAnsi="Times New Roman" w:cs="Times New Roman"/>
+          <w:bCs/>
+          <w:i/>
+          <w:iCs/>
+          <w:sz w:val="24"/>
+          <w:szCs w:val="24"/>
+          <w:lang w:val="en-US"/>
+        </w:rPr>
+        <w:t>=</w:t>
+      </w:r>
+    </w:p>
+    <w:p>
+      <w:pPr>
+        <w:pStyle w:val="ListParagraph"/>
+        <w:spacing w:after="240" w:line="360" w:lineRule="auto"/>
+        <w:ind w:left="360"/>
+        <w:rPr>
+          <w:rFonts w:ascii="Times New Roman" w:eastAsia="Times New Roman" w:hAnsi="Times New Roman" w:cs="Times New Roman"/>
+          <w:bCs/>
+          <w:i/>
+          <w:iCs/>
+          <w:sz w:val="24"/>
+          <w:szCs w:val="24"/>
+          <w:lang w:val="en-US"/>
+        </w:rPr>
+      </w:pPr>
+      <w:r>
+        <w:rPr>
+          <w:rFonts w:ascii="Times New Roman" w:eastAsia="Times New Roman" w:hAnsi="Times New Roman" w:cs="Times New Roman"/>
+          <w:bCs/>
+          <w:i/>
+          <w:iCs/>
+          <w:sz w:val="24"/>
+          <w:szCs w:val="24"/>
+          <w:lang w:val="en-US"/>
+        </w:rPr>
+        <w:t>Semiconductor devices</w:t>
+      </w:r>
+      <w:r>
+        <w:rPr>
+          <w:rFonts w:ascii="Times New Roman" w:eastAsia="Times New Roman" w:hAnsi="Times New Roman" w:cs="Times New Roman"/>
+          <w:bCs/>
+          <w:i/>
+          <w:iCs/>
+          <w:sz w:val="24"/>
+          <w:szCs w:val="24"/>
+          <w:lang w:val="en-US"/>
+        </w:rPr>
+        <w:tab/>
+      </w:r>
+      <w:r>
+        <w:rPr>
+          <w:rFonts w:ascii="Times New Roman" w:eastAsia="Times New Roman" w:hAnsi="Times New Roman" w:cs="Times New Roman"/>
+          <w:bCs/>
+          <w:i/>
+          <w:iCs/>
+          <w:sz w:val="24"/>
+          <w:szCs w:val="24"/>
+          <w:lang w:val="en-US"/>
+        </w:rPr>
+        <w:t xml:space="preserve">= </w:t>
+      </w:r>
+    </w:p>
+    <w:p>
+      <w:pPr>
+        <w:pStyle w:val="ListParagraph"/>
+        <w:spacing w:after="240" w:line="360" w:lineRule="auto"/>
+        <w:ind w:left="360"/>
+        <w:rPr>
+          <w:rFonts w:ascii="Times New Roman" w:eastAsia="Times New Roman" w:hAnsi="Times New Roman" w:cs="Times New Roman"/>
+          <w:bCs/>
+          <w:sz w:val="24"/>
+          <w:szCs w:val="24"/>
+          <w:lang w:val="en-US"/>
+        </w:rPr>
+      </w:pPr>
+      <w:r>
+        <w:rPr>
+          <w:rFonts w:ascii="Times New Roman" w:eastAsia="Times New Roman" w:hAnsi="Times New Roman" w:cs="Times New Roman"/>
+          <w:bCs/>
+          <w:i/>
+          <w:iCs/>
+          <w:sz w:val="24"/>
+          <w:szCs w:val="24"/>
+          <w:lang w:val="en-US"/>
+        </w:rPr>
+        <w:t xml:space="preserve">Modulation strategy </w:t>
+      </w:r>
+      <w:r>
+        <w:rPr>
+          <w:rFonts w:ascii="Times New Roman" w:eastAsia="Times New Roman" w:hAnsi="Times New Roman" w:cs="Times New Roman"/>
+          <w:bCs/>
+          <w:i/>
+          <w:iCs/>
+          <w:sz w:val="24"/>
+          <w:szCs w:val="24"/>
+          <w:lang w:val="en-US"/>
+        </w:rPr>
+        <w:tab/>
+      </w:r>
+      <w:r>
+        <w:rPr>
+          <w:rFonts w:ascii="Times New Roman" w:eastAsia="Times New Roman" w:hAnsi="Times New Roman" w:cs="Times New Roman"/>
+          <w:bCs/>
+          <w:i/>
+          <w:iCs/>
+          <w:sz w:val="24"/>
+          <w:szCs w:val="24"/>
+          <w:lang w:val="en-US"/>
+        </w:rPr>
+        <w:t>=</w:t>
+      </w:r>
+    </w:p>
+    <w:p>
+      <w:pPr>
+        <w:pStyle w:val="ListParagraph"/>
+        <w:spacing w:after="240" w:line="360" w:lineRule="auto"/>
+        <w:ind w:left="360"/>
+        <w:rPr>
+          <w:rFonts w:ascii="Times New Roman" w:eastAsia="Times New Roman" w:hAnsi="Times New Roman" w:cs="Times New Roman"/>
+          <w:bCs/>
+          <w:sz w:val="24"/>
+          <w:szCs w:val="24"/>
+          <w:lang w:val="en-US"/>
+        </w:rPr>
+      </w:pPr>
+    </w:p>
+    <w:p>
+      <w:pPr>
+        <w:pStyle w:val="ListParagraph"/>
+        <w:numPr>
+          <w:ilvl w:val="3"/>
+          <w:numId w:val="10"/>
+        </w:numPr>
+        <w:spacing w:after="240" w:line="360" w:lineRule="auto"/>
+        <w:ind w:left="360"/>
+        <w:rPr>
+          <w:rFonts w:ascii="Times New Roman" w:eastAsia="Times New Roman" w:hAnsi="Times New Roman" w:cs="Times New Roman"/>
+          <w:bCs/>
+          <w:sz w:val="24"/>
+          <w:szCs w:val="24"/>
+          <w:lang w:val="de-DE"/>
+        </w:rPr>
+      </w:pPr>
+      <w:r>
+        <w:rPr>
+          <w:rFonts w:ascii="Times New Roman" w:eastAsia="Times New Roman" w:hAnsi="Times New Roman" w:cs="Times New Roman"/>
+          <w:bCs/>
+          <w:sz w:val="24"/>
+          <w:szCs w:val="24"/>
+          <w:lang w:val="de-DE"/>
+        </w:rPr>
+        <w:t>Perhitungan induktor</w:t>
+      </w:r>
+      <w:r>
+        <w:rPr>
+          <w:rFonts w:ascii="Times New Roman" w:eastAsia="Times New Roman" w:hAnsi="Times New Roman" w:cs="Times New Roman"/>
+          <w:bCs/>
+          <w:sz w:val="24"/>
+          <w:szCs w:val="24"/>
+          <w:lang w:val="de-DE"/>
+        </w:rPr>
+        <w:t xml:space="preserve"> (L) yang terhubung ke inverter dan ke </w:t>
+      </w:r>
+      <w:r>
+        <w:rPr>
+          <w:rFonts w:ascii="Times New Roman" w:eastAsia="Times New Roman" w:hAnsi="Times New Roman" w:cs="Times New Roman"/>
+          <w:bCs/>
+          <w:i/>
+          <w:iCs/>
+          <w:sz w:val="24"/>
+          <w:szCs w:val="24"/>
+          <w:lang w:val="de-DE"/>
+        </w:rPr>
+        <w:t>grid</w:t>
+      </w:r>
+      <w:r>
+        <w:rPr>
+          <w:rFonts w:ascii="Times New Roman" w:eastAsia="Times New Roman" w:hAnsi="Times New Roman" w:cs="Times New Roman"/>
+          <w:bCs/>
+          <w:sz w:val="24"/>
+          <w:szCs w:val="24"/>
+          <w:lang w:val="de-DE"/>
+        </w:rPr>
+        <w:t xml:space="preserve"> dan jelaskan juga dengan diagram phasor hubungan antara tegangan dan arus</w:t>
+      </w:r>
+    </w:p>
+    <w:p>
+      <w:pPr>
+        <w:pStyle w:val="ListParagraph"/>
+        <w:numPr>
+          <w:ilvl w:val="3"/>
+          <w:numId w:val="10"/>
+        </w:numPr>
+        <w:spacing w:after="240" w:line="360" w:lineRule="auto"/>
+        <w:ind w:left="360"/>
+        <w:rPr>
+          <w:rFonts w:ascii="Times New Roman" w:eastAsia="Times New Roman" w:hAnsi="Times New Roman" w:cs="Times New Roman"/>
+          <w:bCs/>
+          <w:sz w:val="24"/>
+          <w:szCs w:val="24"/>
+          <w:lang w:val="de-DE"/>
+        </w:rPr>
+      </w:pPr>
+      <w:r>
+        <w:rPr>
+          <w:rFonts w:ascii="Times New Roman" w:eastAsia="Times New Roman" w:hAnsi="Times New Roman" w:cs="Times New Roman"/>
+          <w:bCs/>
+          <w:sz w:val="24"/>
+          <w:szCs w:val="24"/>
+          <w:lang w:val="de-DE"/>
+        </w:rPr>
+        <w:t>Kontrol sistem yang mengatur P dan Q</w:t>
+      </w:r>
+    </w:p>
+    <w:p>
+      <w:pPr>
+        <w:pStyle w:val="ListParagraph"/>
+        <w:numPr>
+          <w:ilvl w:val="3"/>
+          <w:numId w:val="10"/>
+        </w:numPr>
+        <w:spacing w:after="240" w:line="360" w:lineRule="auto"/>
+        <w:ind w:left="360"/>
+        <w:rPr>
+          <w:rFonts w:ascii="Times New Roman" w:eastAsia="Times New Roman" w:hAnsi="Times New Roman" w:cs="Times New Roman"/>
+          <w:bCs/>
+          <w:sz w:val="24"/>
+          <w:szCs w:val="24"/>
+          <w:lang w:val="en-US"/>
+        </w:rPr>
+      </w:pPr>
+      <w:proofErr w:type="spellStart"/>
+      <w:r>
+        <w:rPr>
+          <w:rFonts w:ascii="Times New Roman" w:eastAsia="Times New Roman" w:hAnsi="Times New Roman" w:cs="Times New Roman"/>
+          <w:bCs/>
+          <w:sz w:val="24"/>
+          <w:szCs w:val="24"/>
+          <w:lang w:val="en-US"/>
+        </w:rPr>
+        <w:t>Simulasi</w:t>
+      </w:r>
+      <w:proofErr w:type="spellEnd"/>
+      <w:r>
+        <w:rPr>
+          <w:rFonts w:ascii="Times New Roman" w:eastAsia="Times New Roman" w:hAnsi="Times New Roman" w:cs="Times New Roman"/>
+          <w:bCs/>
+          <w:sz w:val="24"/>
+          <w:szCs w:val="24"/>
+          <w:lang w:val="en-US"/>
+        </w:rPr>
+        <w:t xml:space="preserve"> dan plot </w:t>
+      </w:r>
+      <w:proofErr w:type="spellStart"/>
+      <w:r>
+        <w:rPr>
+          <w:rFonts w:ascii="Times New Roman" w:eastAsia="Times New Roman" w:hAnsi="Times New Roman" w:cs="Times New Roman"/>
+          <w:bCs/>
+          <w:sz w:val="24"/>
+          <w:szCs w:val="24"/>
+          <w:lang w:val="en-US"/>
+        </w:rPr>
+        <w:t>arus</w:t>
+      </w:r>
+      <w:proofErr w:type="spellEnd"/>
+      <w:r>
+        <w:rPr>
+          <w:rFonts w:ascii="Times New Roman" w:eastAsia="Times New Roman" w:hAnsi="Times New Roman" w:cs="Times New Roman"/>
+          <w:bCs/>
+          <w:sz w:val="24"/>
+          <w:szCs w:val="24"/>
+          <w:lang w:val="en-US"/>
+        </w:rPr>
+        <w:t xml:space="preserve"> i</w:t>
+      </w:r>
+      <w:r>
+        <w:rPr>
+          <w:rFonts w:ascii="Times New Roman" w:eastAsia="Times New Roman" w:hAnsi="Times New Roman" w:cs="Times New Roman"/>
+          <w:bCs/>
+          <w:sz w:val="24"/>
+          <w:szCs w:val="24"/>
+          <w:lang w:val="en-US"/>
+        </w:rPr>
+        <w:t xml:space="preserve">nverter </w:t>
+      </w:r>
+      <w:proofErr w:type="spellStart"/>
+      <w:r>
+        <w:rPr>
+          <w:rFonts w:ascii="Times New Roman" w:eastAsia="Times New Roman" w:hAnsi="Times New Roman" w:cs="Times New Roman"/>
+          <w:bCs/>
+          <w:sz w:val="24"/>
+          <w:szCs w:val="24"/>
+          <w:lang w:val="en-US"/>
+        </w:rPr>
+        <w:t>dalam</w:t>
+      </w:r>
+      <w:proofErr w:type="spellEnd"/>
+      <w:r>
+        <w:rPr>
+          <w:rFonts w:ascii="Times New Roman" w:eastAsia="Times New Roman" w:hAnsi="Times New Roman" w:cs="Times New Roman"/>
+          <w:bCs/>
+          <w:sz w:val="24"/>
+          <w:szCs w:val="24"/>
+          <w:lang w:val="en-US"/>
+        </w:rPr>
+        <w:t xml:space="preserve"> </w:t>
+      </w:r>
+      <w:proofErr w:type="spellStart"/>
+      <w:r>
+        <w:rPr>
+          <w:rFonts w:ascii="Times New Roman" w:eastAsia="Times New Roman" w:hAnsi="Times New Roman" w:cs="Times New Roman"/>
+          <w:bCs/>
+          <w:sz w:val="24"/>
+          <w:szCs w:val="24"/>
+          <w:lang w:val="en-US"/>
+        </w:rPr>
+        <w:t>bentuk</w:t>
+      </w:r>
+      <w:proofErr w:type="spellEnd"/>
+      <w:r>
+        <w:rPr>
+          <w:rFonts w:ascii="Times New Roman" w:eastAsia="Times New Roman" w:hAnsi="Times New Roman" w:cs="Times New Roman"/>
+          <w:bCs/>
+          <w:sz w:val="24"/>
+          <w:szCs w:val="24"/>
+          <w:lang w:val="en-US"/>
+        </w:rPr>
+        <w:t xml:space="preserve"> </w:t>
+      </w:r>
+      <w:proofErr w:type="spellStart"/>
+      <w:r>
+        <w:rPr>
+          <w:rFonts w:ascii="Times New Roman" w:eastAsia="Times New Roman" w:hAnsi="Times New Roman" w:cs="Times New Roman"/>
+          <w:bCs/>
+          <w:i/>
+          <w:iCs/>
+          <w:sz w:val="24"/>
+          <w:szCs w:val="24"/>
+          <w:lang w:val="en-US"/>
+        </w:rPr>
+        <w:t>dq</w:t>
+      </w:r>
+      <w:proofErr w:type="spellEnd"/>
+    </w:p>
+    <w:p>
+      <w:pPr>
+        <w:pStyle w:val="ListParagraph"/>
+        <w:numPr>
+          <w:ilvl w:val="3"/>
+          <w:numId w:val="10"/>
+        </w:numPr>
+        <w:spacing w:after="240" w:line="360" w:lineRule="auto"/>
+        <w:ind w:left="360"/>
+        <w:rPr>
+          <w:rFonts w:ascii="Times New Roman" w:eastAsia="Times New Roman" w:hAnsi="Times New Roman" w:cs="Times New Roman"/>
+          <w:bCs/>
+          <w:sz w:val="24"/>
+          <w:szCs w:val="24"/>
+          <w:lang w:val="de-DE"/>
+        </w:rPr>
+      </w:pPr>
+      <w:r>
+        <w:rPr>
+          <w:rFonts w:ascii="Times New Roman" w:eastAsia="Times New Roman" w:hAnsi="Times New Roman" w:cs="Times New Roman"/>
+          <w:bCs/>
+          <w:sz w:val="24"/>
+          <w:szCs w:val="24"/>
+          <w:lang w:val="de-DE"/>
+        </w:rPr>
+        <w:t>P</w:t>
+      </w:r>
+      <w:r>
+        <w:rPr>
+          <w:rFonts w:ascii="Times New Roman" w:eastAsia="Times New Roman" w:hAnsi="Times New Roman" w:cs="Times New Roman"/>
+          <w:bCs/>
+          <w:sz w:val="24"/>
+          <w:szCs w:val="24"/>
+          <w:lang w:val="de-DE"/>
+        </w:rPr>
+        <w:t>lot</w:t>
+      </w:r>
+      <w:r>
+        <w:rPr>
+          <w:rFonts w:ascii="Times New Roman" w:eastAsia="Times New Roman" w:hAnsi="Times New Roman" w:cs="Times New Roman"/>
+          <w:bCs/>
+          <w:sz w:val="24"/>
+          <w:szCs w:val="24"/>
+          <w:lang w:val="de-DE"/>
+        </w:rPr>
+        <w:t xml:space="preserve"> tegangan keluaran dalam wa</w:t>
+      </w:r>
+      <w:r>
+        <w:rPr>
+          <w:rFonts w:ascii="Times New Roman" w:eastAsia="Times New Roman" w:hAnsi="Times New Roman" w:cs="Times New Roman"/>
+          <w:bCs/>
+          <w:sz w:val="24"/>
+          <w:szCs w:val="24"/>
+          <w:lang w:val="de-DE"/>
+        </w:rPr>
+        <w:t>ktu dan frekuensi domain</w:t>
+      </w:r>
+    </w:p>
+    <w:p>
+      <w:pPr>
+        <w:pStyle w:val="ListParagraph"/>
+        <w:numPr>
+          <w:ilvl w:val="3"/>
+          <w:numId w:val="10"/>
+        </w:numPr>
+        <w:spacing w:after="240" w:line="360" w:lineRule="auto"/>
+        <w:ind w:left="360"/>
+        <w:rPr>
+          <w:rFonts w:ascii="Times New Roman" w:eastAsia="Times New Roman" w:hAnsi="Times New Roman" w:cs="Times New Roman"/>
+          <w:bCs/>
+          <w:sz w:val="24"/>
+          <w:szCs w:val="24"/>
+          <w:lang w:val="de-DE"/>
+        </w:rPr>
+      </w:pPr>
+      <w:r>
+        <w:rPr>
+          <w:rFonts w:ascii="Times New Roman" w:eastAsia="Times New Roman" w:hAnsi="Times New Roman" w:cs="Times New Roman"/>
+          <w:bCs/>
+          <w:sz w:val="24"/>
+          <w:szCs w:val="24"/>
+          <w:lang w:val="de-DE"/>
+        </w:rPr>
+        <w:t>Analisis respon sistem ketika berada di ko</w:t>
+      </w:r>
+      <w:r>
+        <w:rPr>
+          <w:rFonts w:ascii="Times New Roman" w:eastAsia="Times New Roman" w:hAnsi="Times New Roman" w:cs="Times New Roman"/>
+          <w:bCs/>
+          <w:sz w:val="24"/>
+          <w:szCs w:val="24"/>
+          <w:lang w:val="de-DE"/>
+        </w:rPr>
+        <w:t xml:space="preserve">ndisi </w:t>
+      </w:r>
+      <w:r>
+        <w:rPr>
+          <w:rFonts w:ascii="Times New Roman" w:eastAsia="Times New Roman" w:hAnsi="Times New Roman" w:cs="Times New Roman"/>
+          <w:bCs/>
+          <w:i/>
+          <w:iCs/>
+          <w:sz w:val="24"/>
+          <w:szCs w:val="24"/>
+          <w:lang w:val="de-DE"/>
+        </w:rPr>
+        <w:t>overmodulation</w:t>
+      </w:r>
+    </w:p>
+    <w:p>
+      <w:pPr>
+        <w:spacing w:after="240" w:line="360" w:lineRule="auto"/>
+        <w:rPr>
+          <w:rFonts w:ascii="Times New Roman" w:eastAsia="Times New Roman" w:hAnsi="Times New Roman" w:cs="Times New Roman"/>
+          <w:bCs/>
+          <w:sz w:val="24"/>
+          <w:szCs w:val="24"/>
+          <w:lang w:val="de-DE"/>
+        </w:rPr>
+      </w:pPr>
     </w:p>
     <w:sectPr>
       <w:pgSz w:w="12240" w:h="15840"/>

</xml_diff>